<commit_message>
updated with 3 use cases
</commit_message>
<xml_diff>
--- a/Not for terrorists secure messaging app.docx
+++ b/Not for terrorists secure messaging app.docx
@@ -186,6 +186,465 @@
       </w:r>
     </w:p>
     <w:p/>
+    <w:p/>
+    <w:p/>
+    <w:p/>
+    <w:p/>
+    <w:p/>
+    <w:p/>
+    <w:p/>
+    <w:p/>
+    <w:p/>
+    <w:p>
+      <w:r>
+        <w:lastRenderedPageBreak/>
+        <w:t>Use Cases</w:t>
+      </w:r>
+    </w:p>
+    <w:p/>
+    <w:p>
+      <w:r>
+        <w:t>For Admins</w:t>
+      </w:r>
+    </w:p>
+    <w:p/>
+    <w:p>
+      <w:r>
+        <w:t>UC-0001 Create Account</w:t>
+      </w:r>
+    </w:p>
+    <w:p>
+      <w:r>
+        <w:t>Creat</w:t>
+      </w:r>
+      <w:r>
+        <w:t>ing an account for another User</w:t>
+      </w:r>
+    </w:p>
+    <w:p>
+      <w:r>
+        <w:t>Actors: Admin, System</w:t>
+      </w:r>
+    </w:p>
+    <w:p>
+      <w:r>
+        <w:t>Pre-Conditions: Admin is logged into an Administration account, user who is receiving new profile has passed company security checks.</w:t>
+      </w:r>
+    </w:p>
+    <w:p>
+      <w:r>
+        <w:t xml:space="preserve">Post-Conditions: </w:t>
+      </w:r>
+    </w:p>
+    <w:p>
+      <w:pPr>
+        <w:pStyle w:val="ListParagraph"/>
+        <w:numPr>
+          <w:ilvl w:val="0"/>
+          <w:numId w:val="5"/>
+        </w:numPr>
+      </w:pPr>
+      <w:r>
+        <w:t>Admin clicks on ‘Create Account’ button in the toolbar</w:t>
+      </w:r>
+    </w:p>
+    <w:p>
+      <w:pPr>
+        <w:pStyle w:val="ListParagraph"/>
+        <w:numPr>
+          <w:ilvl w:val="0"/>
+          <w:numId w:val="5"/>
+        </w:numPr>
+      </w:pPr>
+      <w:r>
+        <w:t>System genera</w:t>
+      </w:r>
+      <w:r>
+        <w:t>tes a random 10-15 digit number ID.</w:t>
+      </w:r>
+    </w:p>
+    <w:p>
+      <w:pPr>
+        <w:pStyle w:val="ListParagraph"/>
+        <w:numPr>
+          <w:ilvl w:val="0"/>
+          <w:numId w:val="5"/>
+        </w:numPr>
+      </w:pPr>
+      <w:r>
+        <w:t>System checks to see if number matches an existing account*</w:t>
+      </w:r>
+    </w:p>
+    <w:p>
+      <w:pPr>
+        <w:pStyle w:val="ListParagraph"/>
+        <w:numPr>
+          <w:ilvl w:val="0"/>
+          <w:numId w:val="5"/>
+        </w:numPr>
+      </w:pPr>
+      <w:r>
+        <w:t>System generates a random password using numbers letters and special characters</w:t>
+      </w:r>
+    </w:p>
+    <w:p>
+      <w:pPr>
+        <w:pStyle w:val="ListParagraph"/>
+        <w:numPr>
+          <w:ilvl w:val="0"/>
+          <w:numId w:val="5"/>
+        </w:numPr>
+      </w:pPr>
+      <w:r>
+        <w:t>System checks if password matches an existing account*</w:t>
+      </w:r>
+    </w:p>
+    <w:p>
+      <w:pPr>
+        <w:pStyle w:val="ListParagraph"/>
+        <w:numPr>
+          <w:ilvl w:val="0"/>
+          <w:numId w:val="5"/>
+        </w:numPr>
+      </w:pPr>
+      <w:r>
+        <w:t>System returns ID and password to Admin.</w:t>
+      </w:r>
+    </w:p>
+    <w:p>
+      <w:pPr>
+        <w:pStyle w:val="ListParagraph"/>
+        <w:numPr>
+          <w:ilvl w:val="0"/>
+          <w:numId w:val="5"/>
+        </w:numPr>
+      </w:pPr>
+      <w:r>
+        <w:t>System asks Admin to confirm creation.</w:t>
+      </w:r>
+    </w:p>
+    <w:p>
+      <w:pPr>
+        <w:pStyle w:val="ListParagraph"/>
+        <w:numPr>
+          <w:ilvl w:val="0"/>
+          <w:numId w:val="5"/>
+        </w:numPr>
+      </w:pPr>
+      <w:r>
+        <w:t>Admin confirms</w:t>
+      </w:r>
+    </w:p>
+    <w:p>
+      <w:pPr>
+        <w:pStyle w:val="ListParagraph"/>
+        <w:numPr>
+          <w:ilvl w:val="0"/>
+          <w:numId w:val="5"/>
+        </w:numPr>
+      </w:pPr>
+      <w:r>
+        <w:t>System creates account with generated ID and password</w:t>
+      </w:r>
+    </w:p>
+    <w:p>
+      <w:pPr>
+        <w:ind w:left="360"/>
+      </w:pPr>
+      <w:r>
+        <w:t>3</w:t>
+      </w:r>
+      <w:r>
+        <w:t>a. System finds a match</w:t>
+      </w:r>
+    </w:p>
+    <w:p>
+      <w:pPr>
+        <w:ind w:left="360"/>
+      </w:pPr>
+      <w:r>
+        <w:t>3</w:t>
+      </w:r>
+      <w:r>
+        <w:t xml:space="preserve">b. System </w:t>
+      </w:r>
+      <w:r>
+        <w:t>generates new ID</w:t>
+      </w:r>
+    </w:p>
+    <w:p>
+      <w:pPr>
+        <w:ind w:left="360"/>
+      </w:pPr>
+      <w:r>
+        <w:t>5a. System finds a match</w:t>
+      </w:r>
+    </w:p>
+    <w:p>
+      <w:pPr>
+        <w:ind w:left="360"/>
+      </w:pPr>
+      <w:r>
+        <w:t>5b. System generates new password</w:t>
+      </w:r>
+    </w:p>
+    <w:p/>
+    <w:p/>
+    <w:p/>
+    <w:p/>
+    <w:p/>
+    <w:p/>
+    <w:p/>
+    <w:p/>
+    <w:p/>
+    <w:p/>
+    <w:p/>
+    <w:p/>
+    <w:p/>
+    <w:p/>
+    <w:p/>
+    <w:p/>
+    <w:p>
+      <w:r>
+        <w:lastRenderedPageBreak/>
+        <w:t>User Use Cases</w:t>
+      </w:r>
+    </w:p>
+    <w:p>
+      <w:r>
+        <w:t>*These cases are also usable by Admins</w:t>
+      </w:r>
+    </w:p>
+    <w:p/>
+    <w:p>
+      <w:r>
+        <w:t>UC-0002 Login</w:t>
+      </w:r>
+    </w:p>
+    <w:p>
+      <w:r>
+        <w:t>User logs into their account</w:t>
+      </w:r>
+    </w:p>
+    <w:p>
+      <w:r>
+        <w:t>Actors: User, System</w:t>
+      </w:r>
+      <w:r>
+        <w:t>, Admin</w:t>
+      </w:r>
+    </w:p>
+    <w:p>
+      <w:r>
+        <w:t>Pre-Conditions: User has an account; User has downloaded the app onto their mobile device</w:t>
+      </w:r>
+    </w:p>
+    <w:p>
+      <w:r>
+        <w:t>Post-Conditions:</w:t>
+      </w:r>
+    </w:p>
+    <w:p>
+      <w:pPr>
+        <w:pStyle w:val="ListParagraph"/>
+        <w:numPr>
+          <w:ilvl w:val="0"/>
+          <w:numId w:val="6"/>
+        </w:numPr>
+      </w:pPr>
+      <w:r>
+        <w:t>User opens app</w:t>
+      </w:r>
+    </w:p>
+    <w:p>
+      <w:pPr>
+        <w:pStyle w:val="ListParagraph"/>
+        <w:numPr>
+          <w:ilvl w:val="0"/>
+          <w:numId w:val="6"/>
+        </w:numPr>
+      </w:pPr>
+      <w:r>
+        <w:t>User types in ID and password</w:t>
+      </w:r>
+    </w:p>
+    <w:p>
+      <w:pPr>
+        <w:pStyle w:val="ListParagraph"/>
+        <w:numPr>
+          <w:ilvl w:val="0"/>
+          <w:numId w:val="6"/>
+        </w:numPr>
+      </w:pPr>
+      <w:r>
+        <w:t>System checks account data for a match*</w:t>
+      </w:r>
+    </w:p>
+    <w:p>
+      <w:pPr>
+        <w:pStyle w:val="ListParagraph"/>
+        <w:numPr>
+          <w:ilvl w:val="0"/>
+          <w:numId w:val="6"/>
+        </w:numPr>
+      </w:pPr>
+      <w:r>
+        <w:t>App unlocks and shows received messages</w:t>
+      </w:r>
+    </w:p>
+    <w:p>
+      <w:pPr>
+        <w:ind w:left="360"/>
+      </w:pPr>
+      <w:r>
+        <w:t>3a. User incorrectly enters data</w:t>
+      </w:r>
+    </w:p>
+    <w:p>
+      <w:pPr>
+        <w:ind w:left="360"/>
+      </w:pPr>
+      <w:r>
+        <w:t>3b User incorrectly enters data 3 times</w:t>
+      </w:r>
+    </w:p>
+    <w:p>
+      <w:pPr>
+        <w:ind w:left="360"/>
+      </w:pPr>
+      <w:r>
+        <w:t>3c. System locks the app</w:t>
+      </w:r>
+    </w:p>
+    <w:p>
+      <w:pPr>
+        <w:ind w:left="360"/>
+      </w:pPr>
+      <w:r>
+        <w:t>3d. User must contact Admin outside of app to unlock</w:t>
+      </w:r>
+    </w:p>
+    <w:p/>
+    <w:p>
+      <w:r>
+        <w:t>UC-0003 Send Message</w:t>
+      </w:r>
+    </w:p>
+    <w:p>
+      <w:r>
+        <w:t>User sends a message to another User</w:t>
+      </w:r>
+    </w:p>
+    <w:p>
+      <w:r>
+        <w:t>Actors: User, System</w:t>
+      </w:r>
+    </w:p>
+    <w:p>
+      <w:r>
+        <w:t>Pre-Conditions: Both Users have accounts and are logged in</w:t>
+      </w:r>
+      <w:r>
+        <w:t>. Both Users</w:t>
+      </w:r>
+      <w:r>
+        <w:t xml:space="preserve"> must have an agreed upon encryption code and or security pattern</w:t>
+      </w:r>
+    </w:p>
+    <w:p>
+      <w:r>
+        <w:t xml:space="preserve">Post-Conditions: </w:t>
+      </w:r>
+    </w:p>
+    <w:p>
+      <w:pPr>
+        <w:pStyle w:val="ListParagraph"/>
+        <w:numPr>
+          <w:ilvl w:val="0"/>
+          <w:numId w:val="7"/>
+        </w:numPr>
+      </w:pPr>
+      <w:r>
+        <w:t>User types in recipient ID or opens chat with desired recipient</w:t>
+      </w:r>
+    </w:p>
+    <w:p>
+      <w:pPr>
+        <w:pStyle w:val="ListParagraph"/>
+        <w:numPr>
+          <w:ilvl w:val="0"/>
+          <w:numId w:val="7"/>
+        </w:numPr>
+      </w:pPr>
+      <w:r>
+        <w:t>User types a message into the message bar</w:t>
+      </w:r>
+    </w:p>
+    <w:p>
+      <w:pPr>
+        <w:pStyle w:val="ListParagraph"/>
+        <w:numPr>
+          <w:ilvl w:val="0"/>
+          <w:numId w:val="7"/>
+        </w:numPr>
+      </w:pPr>
+      <w:r>
+        <w:t>User chooses time after message is read that it should be deleted.</w:t>
+      </w:r>
+    </w:p>
+    <w:p>
+      <w:pPr>
+        <w:pStyle w:val="ListParagraph"/>
+        <w:numPr>
+          <w:ilvl w:val="0"/>
+          <w:numId w:val="7"/>
+        </w:numPr>
+      </w:pPr>
+      <w:r>
+        <w:t>User chooses whether to add encryption</w:t>
+      </w:r>
+    </w:p>
+    <w:p>
+      <w:pPr>
+        <w:pStyle w:val="ListParagraph"/>
+        <w:numPr>
+          <w:ilvl w:val="0"/>
+          <w:numId w:val="7"/>
+        </w:numPr>
+      </w:pPr>
+      <w:r>
+        <w:t>User chooses whether to add pattern</w:t>
+      </w:r>
+    </w:p>
+    <w:p>
+      <w:pPr>
+        <w:pStyle w:val="ListParagraph"/>
+        <w:numPr>
+          <w:ilvl w:val="0"/>
+          <w:numId w:val="7"/>
+        </w:numPr>
+      </w:pPr>
+      <w:r>
+        <w:t>User hits send button</w:t>
+      </w:r>
+    </w:p>
+    <w:p>
+      <w:pPr>
+        <w:pStyle w:val="ListParagraph"/>
+        <w:numPr>
+          <w:ilvl w:val="0"/>
+          <w:numId w:val="7"/>
+        </w:numPr>
+      </w:pPr>
+      <w:r>
+        <w:t>System sends message to recipient ID</w:t>
+      </w:r>
+    </w:p>
+    <w:p>
+      <w:pPr>
+        <w:pStyle w:val="ListParagraph"/>
+      </w:pPr>
+    </w:p>
     <w:sectPr>
       <w:pgSz w:w="12240" w:h="15840"/>
       <w:pgMar w:top="1440" w:right="1440" w:bottom="1440" w:left="1440" w:header="720" w:footer="720" w:gutter="0"/>
@@ -199,6 +658,95 @@
 <file path=word/numbering.xml><?xml version="1.0" encoding="utf-8"?>
 <w:numbering xmlns:ve="http://schemas.openxmlformats.org/markup-compatibility/2006" xmlns:o="urn:schemas-microsoft-com:office:office" xmlns:r="http://schemas.openxmlformats.org/officeDocument/2006/relationships" xmlns:m="http://schemas.openxmlformats.org/officeDocument/2006/math" xmlns:v="urn:schemas-microsoft-com:vml" xmlns:wp="http://schemas.openxmlformats.org/drawingml/2006/wordprocessingDrawing" xmlns:w10="urn:schemas-microsoft-com:office:word" xmlns:w="http://schemas.openxmlformats.org/wordprocessingml/2006/main" xmlns:wne="http://schemas.microsoft.com/office/word/2006/wordml">
   <w:abstractNum w:abstractNumId="0">
+    <w:nsid w:val="40EE329D"/>
+    <w:multiLevelType w:val="hybridMultilevel"/>
+    <w:tmpl w:val="847E674A"/>
+    <w:lvl w:ilvl="0" w:tplc="0409000F">
+      <w:start w:val="1"/>
+      <w:numFmt w:val="decimal"/>
+      <w:lvlText w:val="%1."/>
+      <w:lvlJc w:val="left"/>
+      <w:pPr>
+        <w:ind w:left="720" w:hanging="360"/>
+      </w:pPr>
+      <w:rPr>
+        <w:rFonts w:hint="default"/>
+      </w:rPr>
+    </w:lvl>
+    <w:lvl w:ilvl="1" w:tplc="04090019" w:tentative="1">
+      <w:start w:val="1"/>
+      <w:numFmt w:val="lowerLetter"/>
+      <w:lvlText w:val="%2."/>
+      <w:lvlJc w:val="left"/>
+      <w:pPr>
+        <w:ind w:left="1440" w:hanging="360"/>
+      </w:pPr>
+    </w:lvl>
+    <w:lvl w:ilvl="2" w:tplc="0409001B" w:tentative="1">
+      <w:start w:val="1"/>
+      <w:numFmt w:val="lowerRoman"/>
+      <w:lvlText w:val="%3."/>
+      <w:lvlJc w:val="right"/>
+      <w:pPr>
+        <w:ind w:left="2160" w:hanging="180"/>
+      </w:pPr>
+    </w:lvl>
+    <w:lvl w:ilvl="3" w:tplc="0409000F" w:tentative="1">
+      <w:start w:val="1"/>
+      <w:numFmt w:val="decimal"/>
+      <w:lvlText w:val="%4."/>
+      <w:lvlJc w:val="left"/>
+      <w:pPr>
+        <w:ind w:left="2880" w:hanging="360"/>
+      </w:pPr>
+    </w:lvl>
+    <w:lvl w:ilvl="4" w:tplc="04090019" w:tentative="1">
+      <w:start w:val="1"/>
+      <w:numFmt w:val="lowerLetter"/>
+      <w:lvlText w:val="%5."/>
+      <w:lvlJc w:val="left"/>
+      <w:pPr>
+        <w:ind w:left="3600" w:hanging="360"/>
+      </w:pPr>
+    </w:lvl>
+    <w:lvl w:ilvl="5" w:tplc="0409001B" w:tentative="1">
+      <w:start w:val="1"/>
+      <w:numFmt w:val="lowerRoman"/>
+      <w:lvlText w:val="%6."/>
+      <w:lvlJc w:val="right"/>
+      <w:pPr>
+        <w:ind w:left="4320" w:hanging="180"/>
+      </w:pPr>
+    </w:lvl>
+    <w:lvl w:ilvl="6" w:tplc="0409000F" w:tentative="1">
+      <w:start w:val="1"/>
+      <w:numFmt w:val="decimal"/>
+      <w:lvlText w:val="%7."/>
+      <w:lvlJc w:val="left"/>
+      <w:pPr>
+        <w:ind w:left="5040" w:hanging="360"/>
+      </w:pPr>
+    </w:lvl>
+    <w:lvl w:ilvl="7" w:tplc="04090019" w:tentative="1">
+      <w:start w:val="1"/>
+      <w:numFmt w:val="lowerLetter"/>
+      <w:lvlText w:val="%8."/>
+      <w:lvlJc w:val="left"/>
+      <w:pPr>
+        <w:ind w:left="5760" w:hanging="360"/>
+      </w:pPr>
+    </w:lvl>
+    <w:lvl w:ilvl="8" w:tplc="0409001B" w:tentative="1">
+      <w:start w:val="1"/>
+      <w:numFmt w:val="lowerRoman"/>
+      <w:lvlText w:val="%9."/>
+      <w:lvlJc w:val="right"/>
+      <w:pPr>
+        <w:ind w:left="6480" w:hanging="180"/>
+      </w:pPr>
+    </w:lvl>
+  </w:abstractNum>
+  <w:abstractNum w:abstractNumId="1">
     <w:nsid w:val="46B976D2"/>
     <w:multiLevelType w:val="multilevel"/>
     <w:tmpl w:val="2B26DC68"/>
@@ -311,7 +859,96 @@
       </w:rPr>
     </w:lvl>
   </w:abstractNum>
-  <w:abstractNum w:abstractNumId="1">
+  <w:abstractNum w:abstractNumId="2">
+    <w:nsid w:val="524D293D"/>
+    <w:multiLevelType w:val="hybridMultilevel"/>
+    <w:tmpl w:val="06F661EC"/>
+    <w:lvl w:ilvl="0" w:tplc="0409000F">
+      <w:start w:val="1"/>
+      <w:numFmt w:val="decimal"/>
+      <w:lvlText w:val="%1."/>
+      <w:lvlJc w:val="left"/>
+      <w:pPr>
+        <w:ind w:left="720" w:hanging="360"/>
+      </w:pPr>
+      <w:rPr>
+        <w:rFonts w:hint="default"/>
+      </w:rPr>
+    </w:lvl>
+    <w:lvl w:ilvl="1" w:tplc="04090019" w:tentative="1">
+      <w:start w:val="1"/>
+      <w:numFmt w:val="lowerLetter"/>
+      <w:lvlText w:val="%2."/>
+      <w:lvlJc w:val="left"/>
+      <w:pPr>
+        <w:ind w:left="1440" w:hanging="360"/>
+      </w:pPr>
+    </w:lvl>
+    <w:lvl w:ilvl="2" w:tplc="0409001B" w:tentative="1">
+      <w:start w:val="1"/>
+      <w:numFmt w:val="lowerRoman"/>
+      <w:lvlText w:val="%3."/>
+      <w:lvlJc w:val="right"/>
+      <w:pPr>
+        <w:ind w:left="2160" w:hanging="180"/>
+      </w:pPr>
+    </w:lvl>
+    <w:lvl w:ilvl="3" w:tplc="0409000F" w:tentative="1">
+      <w:start w:val="1"/>
+      <w:numFmt w:val="decimal"/>
+      <w:lvlText w:val="%4."/>
+      <w:lvlJc w:val="left"/>
+      <w:pPr>
+        <w:ind w:left="2880" w:hanging="360"/>
+      </w:pPr>
+    </w:lvl>
+    <w:lvl w:ilvl="4" w:tplc="04090019" w:tentative="1">
+      <w:start w:val="1"/>
+      <w:numFmt w:val="lowerLetter"/>
+      <w:lvlText w:val="%5."/>
+      <w:lvlJc w:val="left"/>
+      <w:pPr>
+        <w:ind w:left="3600" w:hanging="360"/>
+      </w:pPr>
+    </w:lvl>
+    <w:lvl w:ilvl="5" w:tplc="0409001B" w:tentative="1">
+      <w:start w:val="1"/>
+      <w:numFmt w:val="lowerRoman"/>
+      <w:lvlText w:val="%6."/>
+      <w:lvlJc w:val="right"/>
+      <w:pPr>
+        <w:ind w:left="4320" w:hanging="180"/>
+      </w:pPr>
+    </w:lvl>
+    <w:lvl w:ilvl="6" w:tplc="0409000F" w:tentative="1">
+      <w:start w:val="1"/>
+      <w:numFmt w:val="decimal"/>
+      <w:lvlText w:val="%7."/>
+      <w:lvlJc w:val="left"/>
+      <w:pPr>
+        <w:ind w:left="5040" w:hanging="360"/>
+      </w:pPr>
+    </w:lvl>
+    <w:lvl w:ilvl="7" w:tplc="04090019" w:tentative="1">
+      <w:start w:val="1"/>
+      <w:numFmt w:val="lowerLetter"/>
+      <w:lvlText w:val="%8."/>
+      <w:lvlJc w:val="left"/>
+      <w:pPr>
+        <w:ind w:left="5760" w:hanging="360"/>
+      </w:pPr>
+    </w:lvl>
+    <w:lvl w:ilvl="8" w:tplc="0409001B" w:tentative="1">
+      <w:start w:val="1"/>
+      <w:numFmt w:val="lowerRoman"/>
+      <w:lvlText w:val="%9."/>
+      <w:lvlJc w:val="right"/>
+      <w:pPr>
+        <w:ind w:left="6480" w:hanging="180"/>
+      </w:pPr>
+    </w:lvl>
+  </w:abstractNum>
+  <w:abstractNum w:abstractNumId="3">
     <w:nsid w:val="57104C25"/>
     <w:multiLevelType w:val="multilevel"/>
     <w:tmpl w:val="E6F03696"/>
@@ -424,7 +1061,7 @@
       </w:rPr>
     </w:lvl>
   </w:abstractNum>
-  <w:abstractNum w:abstractNumId="2">
+  <w:abstractNum w:abstractNumId="4">
     <w:nsid w:val="678E0572"/>
     <w:multiLevelType w:val="multilevel"/>
     <w:tmpl w:val="39EEE872"/>
@@ -537,7 +1174,96 @@
       </w:rPr>
     </w:lvl>
   </w:abstractNum>
-  <w:abstractNum w:abstractNumId="3">
+  <w:abstractNum w:abstractNumId="5">
+    <w:nsid w:val="7B1F15B5"/>
+    <w:multiLevelType w:val="hybridMultilevel"/>
+    <w:tmpl w:val="EE245ED2"/>
+    <w:lvl w:ilvl="0" w:tplc="0409000F">
+      <w:start w:val="1"/>
+      <w:numFmt w:val="decimal"/>
+      <w:lvlText w:val="%1."/>
+      <w:lvlJc w:val="left"/>
+      <w:pPr>
+        <w:ind w:left="720" w:hanging="360"/>
+      </w:pPr>
+      <w:rPr>
+        <w:rFonts w:hint="default"/>
+      </w:rPr>
+    </w:lvl>
+    <w:lvl w:ilvl="1" w:tplc="04090019" w:tentative="1">
+      <w:start w:val="1"/>
+      <w:numFmt w:val="lowerLetter"/>
+      <w:lvlText w:val="%2."/>
+      <w:lvlJc w:val="left"/>
+      <w:pPr>
+        <w:ind w:left="1440" w:hanging="360"/>
+      </w:pPr>
+    </w:lvl>
+    <w:lvl w:ilvl="2" w:tplc="0409001B" w:tentative="1">
+      <w:start w:val="1"/>
+      <w:numFmt w:val="lowerRoman"/>
+      <w:lvlText w:val="%3."/>
+      <w:lvlJc w:val="right"/>
+      <w:pPr>
+        <w:ind w:left="2160" w:hanging="180"/>
+      </w:pPr>
+    </w:lvl>
+    <w:lvl w:ilvl="3" w:tplc="0409000F" w:tentative="1">
+      <w:start w:val="1"/>
+      <w:numFmt w:val="decimal"/>
+      <w:lvlText w:val="%4."/>
+      <w:lvlJc w:val="left"/>
+      <w:pPr>
+        <w:ind w:left="2880" w:hanging="360"/>
+      </w:pPr>
+    </w:lvl>
+    <w:lvl w:ilvl="4" w:tplc="04090019" w:tentative="1">
+      <w:start w:val="1"/>
+      <w:numFmt w:val="lowerLetter"/>
+      <w:lvlText w:val="%5."/>
+      <w:lvlJc w:val="left"/>
+      <w:pPr>
+        <w:ind w:left="3600" w:hanging="360"/>
+      </w:pPr>
+    </w:lvl>
+    <w:lvl w:ilvl="5" w:tplc="0409001B" w:tentative="1">
+      <w:start w:val="1"/>
+      <w:numFmt w:val="lowerRoman"/>
+      <w:lvlText w:val="%6."/>
+      <w:lvlJc w:val="right"/>
+      <w:pPr>
+        <w:ind w:left="4320" w:hanging="180"/>
+      </w:pPr>
+    </w:lvl>
+    <w:lvl w:ilvl="6" w:tplc="0409000F" w:tentative="1">
+      <w:start w:val="1"/>
+      <w:numFmt w:val="decimal"/>
+      <w:lvlText w:val="%7."/>
+      <w:lvlJc w:val="left"/>
+      <w:pPr>
+        <w:ind w:left="5040" w:hanging="360"/>
+      </w:pPr>
+    </w:lvl>
+    <w:lvl w:ilvl="7" w:tplc="04090019" w:tentative="1">
+      <w:start w:val="1"/>
+      <w:numFmt w:val="lowerLetter"/>
+      <w:lvlText w:val="%8."/>
+      <w:lvlJc w:val="left"/>
+      <w:pPr>
+        <w:ind w:left="5760" w:hanging="360"/>
+      </w:pPr>
+    </w:lvl>
+    <w:lvl w:ilvl="8" w:tplc="0409001B" w:tentative="1">
+      <w:start w:val="1"/>
+      <w:numFmt w:val="lowerRoman"/>
+      <w:lvlText w:val="%9."/>
+      <w:lvlJc w:val="right"/>
+      <w:pPr>
+        <w:ind w:left="6480" w:hanging="180"/>
+      </w:pPr>
+    </w:lvl>
+  </w:abstractNum>
+  <w:abstractNum w:abstractNumId="6">
     <w:nsid w:val="7BFE1499"/>
     <w:multiLevelType w:val="multilevel"/>
     <w:tmpl w:val="C67AD1EE"/>
@@ -651,16 +1377,25 @@
     </w:lvl>
   </w:abstractNum>
   <w:num w:numId="1">
-    <w:abstractNumId w:val="2"/>
+    <w:abstractNumId w:val="4"/>
   </w:num>
   <w:num w:numId="2">
+    <w:abstractNumId w:val="6"/>
+  </w:num>
+  <w:num w:numId="3">
+    <w:abstractNumId w:val="1"/>
+  </w:num>
+  <w:num w:numId="4">
     <w:abstractNumId w:val="3"/>
   </w:num>
-  <w:num w:numId="3">
+  <w:num w:numId="5">
+    <w:abstractNumId w:val="5"/>
+  </w:num>
+  <w:num w:numId="6">
     <w:abstractNumId w:val="0"/>
   </w:num>
-  <w:num w:numId="4">
-    <w:abstractNumId w:val="1"/>
+  <w:num w:numId="7">
+    <w:abstractNumId w:val="2"/>
   </w:num>
 </w:numbering>
 </file>

</xml_diff>

<commit_message>
A few more use cases
</commit_message>
<xml_diff>
--- a/Not for terrorists secure messaging app.docx
+++ b/Not for terrorists secure messaging app.docx
@@ -243,8 +243,6 @@
       <w:r>
         <w:t>Admin clicks on ‘Create Account’ button in the toolbar</w:t>
       </w:r>
-      <w:bookmarkStart w:id="0" w:name="_GoBack"/>
-      <w:bookmarkEnd w:id="0"/>
     </w:p>
     <w:p>
       <w:pPr>
@@ -1009,8 +1007,8 @@
         <w:pStyle w:val="ListParagraph"/>
         <w:ind w:left="0"/>
       </w:pPr>
-      <w:bookmarkStart w:id="1" w:name="__DdeLink__270_1404357354"/>
-      <w:bookmarkEnd w:id="1"/>
+      <w:bookmarkStart w:id="0" w:name="__DdeLink__270_1404357354"/>
+      <w:bookmarkEnd w:id="0"/>
       <w:r>
         <w:t>UC-0006 Deleting account (customer request)</w:t>
       </w:r>
@@ -1364,6 +1362,448 @@
         <w:t>Key or pattern is entered incorrectly too much and the message is deleted</w:t>
       </w:r>
     </w:p>
+    <w:p>
+      <w:pPr>
+        <w:pStyle w:val="ListParagraph"/>
+        <w:ind w:left="0"/>
+      </w:pPr>
+    </w:p>
+    <w:p>
+      <w:pPr>
+        <w:pStyle w:val="ListParagraph"/>
+        <w:ind w:left="0"/>
+      </w:pPr>
+    </w:p>
+    <w:p>
+      <w:pPr>
+        <w:pStyle w:val="ListParagraph"/>
+        <w:ind w:left="0"/>
+      </w:pPr>
+    </w:p>
+    <w:p>
+      <w:pPr>
+        <w:pStyle w:val="ListParagraph"/>
+        <w:ind w:left="0"/>
+      </w:pPr>
+    </w:p>
+    <w:p>
+      <w:pPr>
+        <w:pStyle w:val="ListParagraph"/>
+        <w:ind w:left="0"/>
+      </w:pPr>
+    </w:p>
+    <w:p>
+      <w:pPr>
+        <w:pStyle w:val="ListParagraph"/>
+        <w:ind w:left="0"/>
+      </w:pPr>
+    </w:p>
+    <w:p>
+      <w:pPr>
+        <w:pStyle w:val="ListParagraph"/>
+        <w:ind w:left="0"/>
+      </w:pPr>
+    </w:p>
+    <w:p>
+      <w:pPr>
+        <w:pStyle w:val="ListParagraph"/>
+        <w:ind w:left="0"/>
+      </w:pPr>
+    </w:p>
+    <w:p>
+      <w:pPr>
+        <w:pStyle w:val="ListParagraph"/>
+        <w:ind w:left="0"/>
+      </w:pPr>
+      <w:r>
+        <w:lastRenderedPageBreak/>
+        <w:t>UC-009 Delete Conversation</w:t>
+      </w:r>
+    </w:p>
+    <w:p>
+      <w:pPr>
+        <w:pStyle w:val="ListParagraph"/>
+        <w:ind w:left="0"/>
+      </w:pPr>
+      <w:r>
+        <w:t>Actors: User</w:t>
+      </w:r>
+    </w:p>
+    <w:p>
+      <w:pPr>
+        <w:pStyle w:val="ListParagraph"/>
+        <w:ind w:left="0"/>
+      </w:pPr>
+    </w:p>
+    <w:p>
+      <w:pPr>
+        <w:pStyle w:val="ListParagraph"/>
+        <w:ind w:left="0"/>
+      </w:pPr>
+      <w:r>
+        <w:t>Preconditions: The user has sent or received a message or messages.</w:t>
+      </w:r>
+    </w:p>
+    <w:p>
+      <w:pPr>
+        <w:pStyle w:val="ListParagraph"/>
+        <w:ind w:left="0"/>
+      </w:pPr>
+    </w:p>
+    <w:p>
+      <w:pPr>
+        <w:pStyle w:val="ListParagraph"/>
+        <w:ind w:left="0"/>
+      </w:pPr>
+      <w:proofErr w:type="spellStart"/>
+      <w:r>
+        <w:t>Postconditions</w:t>
+      </w:r>
+      <w:proofErr w:type="spellEnd"/>
+      <w:r>
+        <w:t>: The conversation is deleted.</w:t>
+      </w:r>
+    </w:p>
+    <w:p>
+      <w:pPr>
+        <w:pStyle w:val="ListParagraph"/>
+        <w:ind w:left="0"/>
+      </w:pPr>
+    </w:p>
+    <w:p>
+      <w:pPr>
+        <w:pStyle w:val="ListParagraph"/>
+        <w:numPr>
+          <w:ilvl w:val="1"/>
+          <w:numId w:val="8"/>
+        </w:numPr>
+      </w:pPr>
+      <w:r>
+        <w:t>The user selects “messages”.</w:t>
+      </w:r>
+    </w:p>
+    <w:p>
+      <w:pPr>
+        <w:pStyle w:val="ListParagraph"/>
+        <w:numPr>
+          <w:ilvl w:val="1"/>
+          <w:numId w:val="8"/>
+        </w:numPr>
+      </w:pPr>
+      <w:r>
+        <w:t>A list of their conversations that weren’t purged already is displayed.</w:t>
+      </w:r>
+    </w:p>
+    <w:p>
+      <w:pPr>
+        <w:pStyle w:val="ListParagraph"/>
+        <w:numPr>
+          <w:ilvl w:val="1"/>
+          <w:numId w:val="8"/>
+        </w:numPr>
+      </w:pPr>
+      <w:r>
+        <w:t>The user selects “edit” in the toolbar at the top.</w:t>
+      </w:r>
+    </w:p>
+    <w:p>
+      <w:pPr>
+        <w:pStyle w:val="ListParagraph"/>
+        <w:numPr>
+          <w:ilvl w:val="1"/>
+          <w:numId w:val="8"/>
+        </w:numPr>
+      </w:pPr>
+      <w:r>
+        <w:t>The user selects the conversation(s) they want to delete.</w:t>
+      </w:r>
+    </w:p>
+    <w:p>
+      <w:pPr>
+        <w:pStyle w:val="ListParagraph"/>
+        <w:numPr>
+          <w:ilvl w:val="1"/>
+          <w:numId w:val="8"/>
+        </w:numPr>
+      </w:pPr>
+      <w:r>
+        <w:t>The user selects “delete”.</w:t>
+      </w:r>
+    </w:p>
+    <w:p>
+      <w:pPr>
+        <w:pStyle w:val="ListParagraph"/>
+        <w:numPr>
+          <w:ilvl w:val="1"/>
+          <w:numId w:val="8"/>
+        </w:numPr>
+      </w:pPr>
+      <w:r>
+        <w:t>The conversation(s) is/are deleted.</w:t>
+      </w:r>
+    </w:p>
+    <w:p>
+      <w:r>
+        <w:t>Alternative Flows:</w:t>
+      </w:r>
+    </w:p>
+    <w:p>
+      <w:pPr>
+        <w:pStyle w:val="ListParagraph"/>
+        <w:numPr>
+          <w:ilvl w:val="0"/>
+          <w:numId w:val="12"/>
+        </w:numPr>
+      </w:pPr>
+      <w:r>
+        <w:t>The user can cancel editing.</w:t>
+      </w:r>
+    </w:p>
+    <w:p>
+      <w:pPr>
+        <w:pStyle w:val="ListParagraph"/>
+        <w:numPr>
+          <w:ilvl w:val="0"/>
+          <w:numId w:val="12"/>
+        </w:numPr>
+      </w:pPr>
+      <w:r>
+        <w:t>The user can leave the Messages window.</w:t>
+      </w:r>
+    </w:p>
+    <w:p/>
+    <w:p>
+      <w:r>
+        <w:t>UC-010 Unlock Account</w:t>
+      </w:r>
+    </w:p>
+    <w:p>
+      <w:r>
+        <w:t>Actors: Admin</w:t>
+      </w:r>
+    </w:p>
+    <w:p/>
+    <w:p>
+      <w:r>
+        <w:t>Preconditions: An account was locked by the system for failed logins and the owner is verified.</w:t>
+      </w:r>
+      <w:r>
+        <w:t xml:space="preserve"> Also admin is logged in.</w:t>
+      </w:r>
+    </w:p>
+    <w:p/>
+    <w:p>
+      <w:proofErr w:type="spellStart"/>
+      <w:r>
+        <w:t>Postconditions</w:t>
+      </w:r>
+      <w:proofErr w:type="spellEnd"/>
+      <w:r>
+        <w:t>: The account is unlocked.</w:t>
+      </w:r>
+    </w:p>
+    <w:p/>
+    <w:p>
+      <w:pPr>
+        <w:pStyle w:val="ListParagraph"/>
+        <w:numPr>
+          <w:ilvl w:val="2"/>
+          <w:numId w:val="8"/>
+        </w:numPr>
+      </w:pPr>
+      <w:r>
+        <w:t>The admin selects “manage accounts” somewhere</w:t>
+      </w:r>
+    </w:p>
+    <w:p>
+      <w:pPr>
+        <w:pStyle w:val="ListParagraph"/>
+        <w:numPr>
+          <w:ilvl w:val="2"/>
+          <w:numId w:val="8"/>
+        </w:numPr>
+      </w:pPr>
+      <w:r>
+        <w:t>A list of accounts is displayed.</w:t>
+      </w:r>
+    </w:p>
+    <w:p>
+      <w:pPr>
+        <w:pStyle w:val="ListParagraph"/>
+        <w:numPr>
+          <w:ilvl w:val="2"/>
+          <w:numId w:val="8"/>
+        </w:numPr>
+      </w:pPr>
+      <w:r>
+        <w:t xml:space="preserve">The admin finds </w:t>
+      </w:r>
+      <w:r>
+        <w:t xml:space="preserve">and selects </w:t>
+      </w:r>
+      <w:r>
+        <w:t>the locked account.</w:t>
+      </w:r>
+    </w:p>
+    <w:p>
+      <w:pPr>
+        <w:pStyle w:val="ListParagraph"/>
+        <w:numPr>
+          <w:ilvl w:val="2"/>
+          <w:numId w:val="8"/>
+        </w:numPr>
+      </w:pPr>
+      <w:r>
+        <w:t>The admin selects “unlock”</w:t>
+      </w:r>
+      <w:r>
+        <w:t>.</w:t>
+      </w:r>
+    </w:p>
+    <w:p>
+      <w:pPr>
+        <w:pStyle w:val="ListParagraph"/>
+        <w:numPr>
+          <w:ilvl w:val="2"/>
+          <w:numId w:val="8"/>
+        </w:numPr>
+      </w:pPr>
+      <w:r>
+        <w:t>The admin inputs a security code or something.</w:t>
+      </w:r>
+    </w:p>
+    <w:p>
+      <w:pPr>
+        <w:pStyle w:val="ListParagraph"/>
+        <w:numPr>
+          <w:ilvl w:val="2"/>
+          <w:numId w:val="8"/>
+        </w:numPr>
+      </w:pPr>
+      <w:r>
+        <w:t>The account is unlocked.</w:t>
+      </w:r>
+    </w:p>
+    <w:p/>
+    <w:p/>
+    <w:p/>
+    <w:p/>
+    <w:p/>
+    <w:p/>
+    <w:p/>
+    <w:p>
+      <w:r>
+        <w:t>UC-011 Delete Account</w:t>
+      </w:r>
+    </w:p>
+    <w:p>
+      <w:r>
+        <w:t>Actors: Admin</w:t>
+      </w:r>
+    </w:p>
+    <w:p/>
+    <w:p>
+      <w:r>
+        <w:t>Preconditions: An account was compromised or is inactive. Also admin is logged in.</w:t>
+      </w:r>
+    </w:p>
+    <w:p/>
+    <w:p>
+      <w:proofErr w:type="spellStart"/>
+      <w:r>
+        <w:t>Postconditions</w:t>
+      </w:r>
+      <w:proofErr w:type="spellEnd"/>
+      <w:r>
+        <w:t>: The account is deleted.</w:t>
+      </w:r>
+    </w:p>
+    <w:p/>
+    <w:p>
+      <w:pPr>
+        <w:pStyle w:val="ListParagraph"/>
+        <w:numPr>
+          <w:ilvl w:val="3"/>
+          <w:numId w:val="8"/>
+        </w:numPr>
+      </w:pPr>
+      <w:r>
+        <w:t xml:space="preserve">The admin selects “manage </w:t>
+      </w:r>
+      <w:proofErr w:type="spellStart"/>
+      <w:r>
+        <w:t>accoutns</w:t>
+      </w:r>
+      <w:proofErr w:type="spellEnd"/>
+      <w:r>
+        <w:t>”.</w:t>
+      </w:r>
+    </w:p>
+    <w:p>
+      <w:pPr>
+        <w:pStyle w:val="ListParagraph"/>
+        <w:numPr>
+          <w:ilvl w:val="3"/>
+          <w:numId w:val="8"/>
+        </w:numPr>
+      </w:pPr>
+      <w:r>
+        <w:t>A list of accounts is displayed.</w:t>
+      </w:r>
+    </w:p>
+    <w:p>
+      <w:pPr>
+        <w:pStyle w:val="ListParagraph"/>
+        <w:numPr>
+          <w:ilvl w:val="3"/>
+          <w:numId w:val="8"/>
+        </w:numPr>
+      </w:pPr>
+      <w:r>
+        <w:t>The admin finds and selects the account to be purged.</w:t>
+      </w:r>
+    </w:p>
+    <w:p>
+      <w:pPr>
+        <w:pStyle w:val="ListParagraph"/>
+        <w:numPr>
+          <w:ilvl w:val="3"/>
+          <w:numId w:val="8"/>
+        </w:numPr>
+      </w:pPr>
+      <w:r>
+        <w:t>The admin selects “delete”</w:t>
+      </w:r>
+    </w:p>
+    <w:p>
+      <w:pPr>
+        <w:pStyle w:val="ListParagraph"/>
+        <w:numPr>
+          <w:ilvl w:val="3"/>
+          <w:numId w:val="8"/>
+        </w:numPr>
+      </w:pPr>
+      <w:r>
+        <w:t>The admin inputs a security code or something.</w:t>
+      </w:r>
+    </w:p>
+    <w:p>
+      <w:pPr>
+        <w:pStyle w:val="ListParagraph"/>
+        <w:numPr>
+          <w:ilvl w:val="3"/>
+          <w:numId w:val="8"/>
+        </w:numPr>
+      </w:pPr>
+      <w:r>
+        <w:t>The account is wiped.</w:t>
+      </w:r>
+    </w:p>
+    <w:p>
+      <w:bookmarkStart w:id="1" w:name="_GoBack"/>
+      <w:bookmarkEnd w:id="1"/>
+    </w:p>
+    <w:p/>
     <w:p>
       <w:pPr>
         <w:spacing w:after="0" w:line="240" w:lineRule="auto"/>
@@ -1591,6 +2031,119 @@
     </w:lvl>
   </w:abstractNum>
   <w:abstractNum w:abstractNumId="1">
+    <w:nsid w:val="252C506C"/>
+    <w:multiLevelType w:val="hybridMultilevel"/>
+    <w:tmpl w:val="232A6978"/>
+    <w:lvl w:ilvl="0" w:tplc="04090001">
+      <w:start w:val="1"/>
+      <w:numFmt w:val="bullet"/>
+      <w:lvlText w:val=""/>
+      <w:lvlJc w:val="left"/>
+      <w:pPr>
+        <w:ind w:left="1440" w:hanging="360"/>
+      </w:pPr>
+      <w:rPr>
+        <w:rFonts w:ascii="Symbol" w:hAnsi="Symbol" w:hint="default"/>
+      </w:rPr>
+    </w:lvl>
+    <w:lvl w:ilvl="1" w:tplc="04090003" w:tentative="1">
+      <w:start w:val="1"/>
+      <w:numFmt w:val="bullet"/>
+      <w:lvlText w:val="o"/>
+      <w:lvlJc w:val="left"/>
+      <w:pPr>
+        <w:ind w:left="2160" w:hanging="360"/>
+      </w:pPr>
+      <w:rPr>
+        <w:rFonts w:ascii="Courier New" w:hAnsi="Courier New" w:cs="Courier New" w:hint="default"/>
+      </w:rPr>
+    </w:lvl>
+    <w:lvl w:ilvl="2" w:tplc="04090005" w:tentative="1">
+      <w:start w:val="1"/>
+      <w:numFmt w:val="bullet"/>
+      <w:lvlText w:val=""/>
+      <w:lvlJc w:val="left"/>
+      <w:pPr>
+        <w:ind w:left="2880" w:hanging="360"/>
+      </w:pPr>
+      <w:rPr>
+        <w:rFonts w:ascii="Wingdings" w:hAnsi="Wingdings" w:hint="default"/>
+      </w:rPr>
+    </w:lvl>
+    <w:lvl w:ilvl="3" w:tplc="04090001" w:tentative="1">
+      <w:start w:val="1"/>
+      <w:numFmt w:val="bullet"/>
+      <w:lvlText w:val=""/>
+      <w:lvlJc w:val="left"/>
+      <w:pPr>
+        <w:ind w:left="3600" w:hanging="360"/>
+      </w:pPr>
+      <w:rPr>
+        <w:rFonts w:ascii="Symbol" w:hAnsi="Symbol" w:hint="default"/>
+      </w:rPr>
+    </w:lvl>
+    <w:lvl w:ilvl="4" w:tplc="04090003" w:tentative="1">
+      <w:start w:val="1"/>
+      <w:numFmt w:val="bullet"/>
+      <w:lvlText w:val="o"/>
+      <w:lvlJc w:val="left"/>
+      <w:pPr>
+        <w:ind w:left="4320" w:hanging="360"/>
+      </w:pPr>
+      <w:rPr>
+        <w:rFonts w:ascii="Courier New" w:hAnsi="Courier New" w:cs="Courier New" w:hint="default"/>
+      </w:rPr>
+    </w:lvl>
+    <w:lvl w:ilvl="5" w:tplc="04090005" w:tentative="1">
+      <w:start w:val="1"/>
+      <w:numFmt w:val="bullet"/>
+      <w:lvlText w:val=""/>
+      <w:lvlJc w:val="left"/>
+      <w:pPr>
+        <w:ind w:left="5040" w:hanging="360"/>
+      </w:pPr>
+      <w:rPr>
+        <w:rFonts w:ascii="Wingdings" w:hAnsi="Wingdings" w:hint="default"/>
+      </w:rPr>
+    </w:lvl>
+    <w:lvl w:ilvl="6" w:tplc="04090001" w:tentative="1">
+      <w:start w:val="1"/>
+      <w:numFmt w:val="bullet"/>
+      <w:lvlText w:val=""/>
+      <w:lvlJc w:val="left"/>
+      <w:pPr>
+        <w:ind w:left="5760" w:hanging="360"/>
+      </w:pPr>
+      <w:rPr>
+        <w:rFonts w:ascii="Symbol" w:hAnsi="Symbol" w:hint="default"/>
+      </w:rPr>
+    </w:lvl>
+    <w:lvl w:ilvl="7" w:tplc="04090003" w:tentative="1">
+      <w:start w:val="1"/>
+      <w:numFmt w:val="bullet"/>
+      <w:lvlText w:val="o"/>
+      <w:lvlJc w:val="left"/>
+      <w:pPr>
+        <w:ind w:left="6480" w:hanging="360"/>
+      </w:pPr>
+      <w:rPr>
+        <w:rFonts w:ascii="Courier New" w:hAnsi="Courier New" w:cs="Courier New" w:hint="default"/>
+      </w:rPr>
+    </w:lvl>
+    <w:lvl w:ilvl="8" w:tplc="04090005" w:tentative="1">
+      <w:start w:val="1"/>
+      <w:numFmt w:val="bullet"/>
+      <w:lvlText w:val=""/>
+      <w:lvlJc w:val="left"/>
+      <w:pPr>
+        <w:ind w:left="7200" w:hanging="360"/>
+      </w:pPr>
+      <w:rPr>
+        <w:rFonts w:ascii="Wingdings" w:hAnsi="Wingdings" w:hint="default"/>
+      </w:rPr>
+    </w:lvl>
+  </w:abstractNum>
+  <w:abstractNum w:abstractNumId="2">
     <w:nsid w:val="3C500C98"/>
     <w:multiLevelType w:val="multilevel"/>
     <w:tmpl w:val="A7247932"/>
@@ -1703,7 +2256,7 @@
       </w:pPr>
     </w:lvl>
   </w:abstractNum>
-  <w:abstractNum w:abstractNumId="2">
+  <w:abstractNum w:abstractNumId="3">
     <w:nsid w:val="3C9C6B12"/>
     <w:multiLevelType w:val="multilevel"/>
     <w:tmpl w:val="B09A72C8"/>
@@ -1789,7 +2342,120 @@
       </w:pPr>
     </w:lvl>
   </w:abstractNum>
-  <w:abstractNum w:abstractNumId="3">
+  <w:abstractNum w:abstractNumId="4">
+    <w:nsid w:val="47775BD5"/>
+    <w:multiLevelType w:val="hybridMultilevel"/>
+    <w:tmpl w:val="99CA5568"/>
+    <w:lvl w:ilvl="0" w:tplc="04090001">
+      <w:start w:val="1"/>
+      <w:numFmt w:val="bullet"/>
+      <w:lvlText w:val=""/>
+      <w:lvlJc w:val="left"/>
+      <w:pPr>
+        <w:ind w:left="720" w:hanging="360"/>
+      </w:pPr>
+      <w:rPr>
+        <w:rFonts w:ascii="Symbol" w:hAnsi="Symbol" w:hint="default"/>
+      </w:rPr>
+    </w:lvl>
+    <w:lvl w:ilvl="1" w:tplc="04090003" w:tentative="1">
+      <w:start w:val="1"/>
+      <w:numFmt w:val="bullet"/>
+      <w:lvlText w:val="o"/>
+      <w:lvlJc w:val="left"/>
+      <w:pPr>
+        <w:ind w:left="1440" w:hanging="360"/>
+      </w:pPr>
+      <w:rPr>
+        <w:rFonts w:ascii="Courier New" w:hAnsi="Courier New" w:cs="Courier New" w:hint="default"/>
+      </w:rPr>
+    </w:lvl>
+    <w:lvl w:ilvl="2" w:tplc="04090005" w:tentative="1">
+      <w:start w:val="1"/>
+      <w:numFmt w:val="bullet"/>
+      <w:lvlText w:val=""/>
+      <w:lvlJc w:val="left"/>
+      <w:pPr>
+        <w:ind w:left="2160" w:hanging="360"/>
+      </w:pPr>
+      <w:rPr>
+        <w:rFonts w:ascii="Wingdings" w:hAnsi="Wingdings" w:hint="default"/>
+      </w:rPr>
+    </w:lvl>
+    <w:lvl w:ilvl="3" w:tplc="04090001" w:tentative="1">
+      <w:start w:val="1"/>
+      <w:numFmt w:val="bullet"/>
+      <w:lvlText w:val=""/>
+      <w:lvlJc w:val="left"/>
+      <w:pPr>
+        <w:ind w:left="2880" w:hanging="360"/>
+      </w:pPr>
+      <w:rPr>
+        <w:rFonts w:ascii="Symbol" w:hAnsi="Symbol" w:hint="default"/>
+      </w:rPr>
+    </w:lvl>
+    <w:lvl w:ilvl="4" w:tplc="04090003" w:tentative="1">
+      <w:start w:val="1"/>
+      <w:numFmt w:val="bullet"/>
+      <w:lvlText w:val="o"/>
+      <w:lvlJc w:val="left"/>
+      <w:pPr>
+        <w:ind w:left="3600" w:hanging="360"/>
+      </w:pPr>
+      <w:rPr>
+        <w:rFonts w:ascii="Courier New" w:hAnsi="Courier New" w:cs="Courier New" w:hint="default"/>
+      </w:rPr>
+    </w:lvl>
+    <w:lvl w:ilvl="5" w:tplc="04090005" w:tentative="1">
+      <w:start w:val="1"/>
+      <w:numFmt w:val="bullet"/>
+      <w:lvlText w:val=""/>
+      <w:lvlJc w:val="left"/>
+      <w:pPr>
+        <w:ind w:left="4320" w:hanging="360"/>
+      </w:pPr>
+      <w:rPr>
+        <w:rFonts w:ascii="Wingdings" w:hAnsi="Wingdings" w:hint="default"/>
+      </w:rPr>
+    </w:lvl>
+    <w:lvl w:ilvl="6" w:tplc="04090001" w:tentative="1">
+      <w:start w:val="1"/>
+      <w:numFmt w:val="bullet"/>
+      <w:lvlText w:val=""/>
+      <w:lvlJc w:val="left"/>
+      <w:pPr>
+        <w:ind w:left="5040" w:hanging="360"/>
+      </w:pPr>
+      <w:rPr>
+        <w:rFonts w:ascii="Symbol" w:hAnsi="Symbol" w:hint="default"/>
+      </w:rPr>
+    </w:lvl>
+    <w:lvl w:ilvl="7" w:tplc="04090003" w:tentative="1">
+      <w:start w:val="1"/>
+      <w:numFmt w:val="bullet"/>
+      <w:lvlText w:val="o"/>
+      <w:lvlJc w:val="left"/>
+      <w:pPr>
+        <w:ind w:left="5760" w:hanging="360"/>
+      </w:pPr>
+      <w:rPr>
+        <w:rFonts w:ascii="Courier New" w:hAnsi="Courier New" w:cs="Courier New" w:hint="default"/>
+      </w:rPr>
+    </w:lvl>
+    <w:lvl w:ilvl="8" w:tplc="04090005" w:tentative="1">
+      <w:start w:val="1"/>
+      <w:numFmt w:val="bullet"/>
+      <w:lvlText w:val=""/>
+      <w:lvlJc w:val="left"/>
+      <w:pPr>
+        <w:ind w:left="6480" w:hanging="360"/>
+      </w:pPr>
+      <w:rPr>
+        <w:rFonts w:ascii="Wingdings" w:hAnsi="Wingdings" w:hint="default"/>
+      </w:rPr>
+    </w:lvl>
+  </w:abstractNum>
+  <w:abstractNum w:abstractNumId="5">
     <w:nsid w:val="4F66539F"/>
     <w:multiLevelType w:val="multilevel"/>
     <w:tmpl w:val="9DB848FC"/>
@@ -1911,7 +2577,7 @@
       </w:pPr>
     </w:lvl>
   </w:abstractNum>
-  <w:abstractNum w:abstractNumId="4">
+  <w:abstractNum w:abstractNumId="6">
     <w:nsid w:val="661500C2"/>
     <w:multiLevelType w:val="multilevel"/>
     <w:tmpl w:val="990E2E0E"/>
@@ -1997,7 +2663,7 @@
       </w:pPr>
     </w:lvl>
   </w:abstractNum>
-  <w:abstractNum w:abstractNumId="5">
+  <w:abstractNum w:abstractNumId="7">
     <w:nsid w:val="6835059B"/>
     <w:multiLevelType w:val="multilevel"/>
     <w:tmpl w:val="8F043286"/>
@@ -2110,7 +2776,7 @@
       </w:pPr>
     </w:lvl>
   </w:abstractNum>
-  <w:abstractNum w:abstractNumId="6">
+  <w:abstractNum w:abstractNumId="8">
     <w:nsid w:val="6E3114BB"/>
     <w:multiLevelType w:val="multilevel"/>
     <w:tmpl w:val="F5B49BC8"/>
@@ -2223,7 +2889,7 @@
       </w:pPr>
     </w:lvl>
   </w:abstractNum>
-  <w:abstractNum w:abstractNumId="7">
+  <w:abstractNum w:abstractNumId="9">
     <w:nsid w:val="70ED15BE"/>
     <w:multiLevelType w:val="multilevel"/>
     <w:tmpl w:val="B150BF70"/>
@@ -2336,7 +3002,7 @@
       </w:pPr>
     </w:lvl>
   </w:abstractNum>
-  <w:abstractNum w:abstractNumId="8">
+  <w:abstractNum w:abstractNumId="10">
     <w:nsid w:val="730E291C"/>
     <w:multiLevelType w:val="hybridMultilevel"/>
     <w:tmpl w:val="A976AA8E"/>
@@ -2449,7 +3115,7 @@
       </w:rPr>
     </w:lvl>
   </w:abstractNum>
-  <w:abstractNum w:abstractNumId="9">
+  <w:abstractNum w:abstractNumId="11">
     <w:nsid w:val="7A600DE3"/>
     <w:multiLevelType w:val="multilevel"/>
     <w:tmpl w:val="05D2C9A6"/>
@@ -2536,34 +3202,40 @@
     </w:lvl>
   </w:abstractNum>
   <w:num w:numId="1">
-    <w:abstractNumId w:val="4"/>
+    <w:abstractNumId w:val="6"/>
   </w:num>
   <w:num w:numId="2">
     <w:abstractNumId w:val="0"/>
   </w:num>
   <w:num w:numId="3">
+    <w:abstractNumId w:val="3"/>
+  </w:num>
+  <w:num w:numId="4">
+    <w:abstractNumId w:val="11"/>
+  </w:num>
+  <w:num w:numId="5">
     <w:abstractNumId w:val="2"/>
   </w:num>
-  <w:num w:numId="4">
+  <w:num w:numId="6">
     <w:abstractNumId w:val="9"/>
   </w:num>
-  <w:num w:numId="5">
+  <w:num w:numId="7">
+    <w:abstractNumId w:val="8"/>
+  </w:num>
+  <w:num w:numId="8">
+    <w:abstractNumId w:val="7"/>
+  </w:num>
+  <w:num w:numId="9">
+    <w:abstractNumId w:val="5"/>
+  </w:num>
+  <w:num w:numId="10">
+    <w:abstractNumId w:val="10"/>
+  </w:num>
+  <w:num w:numId="11">
     <w:abstractNumId w:val="1"/>
   </w:num>
-  <w:num w:numId="6">
-    <w:abstractNumId w:val="7"/>
-  </w:num>
-  <w:num w:numId="7">
-    <w:abstractNumId w:val="6"/>
-  </w:num>
-  <w:num w:numId="8">
-    <w:abstractNumId w:val="5"/>
-  </w:num>
-  <w:num w:numId="9">
-    <w:abstractNumId w:val="3"/>
-  </w:num>
-  <w:num w:numId="10">
-    <w:abstractNumId w:val="8"/>
+  <w:num w:numId="12">
+    <w:abstractNumId w:val="4"/>
   </w:num>
 </w:numbering>
 </file>

</xml_diff>